<commit_message>
Updated GDD and gtignore
</commit_message>
<xml_diff>
--- a/Blockbreaker GDD.docx
+++ b/Blockbreaker GDD.docx
@@ -45,6 +45,17 @@
     <w:p>
       <w:r>
         <w:t>Blocky and Colorful</w:t>
+      </w:r>
+    </w:p>
+    <w:p/>
+    <w:p>
+      <w:r>
+        <w:t>Core game loop:</w:t>
+      </w:r>
+    </w:p>
+    <w:p>
+      <w:r>
+        <w:t>Smash all blocks without letting ball drop, in order to progress to the next level</w:t>
       </w:r>
       <w:bookmarkStart w:id="0" w:name="_GoBack"/>
       <w:bookmarkEnd w:id="0"/>

</xml_diff>

<commit_message>
Created a background & Sprites adjusted for scale; Part 48
</commit_message>
<xml_diff>
--- a/Blockbreaker GDD.docx
+++ b/Blockbreaker GDD.docx
@@ -57,8 +57,47 @@
       <w:r>
         <w:t>Smash all blocks without letting ball drop, in order to progress to the next level</w:t>
       </w:r>
+    </w:p>
+    <w:p/>
+    <w:p/>
+    <w:p>
+      <w:r>
+        <w:t>Screen size: 1440 x 1080p</w:t>
+      </w:r>
+    </w:p>
+    <w:p>
+      <w:r>
+        <w:t>Aspect Ratio: 4:3</w:t>
+      </w:r>
+    </w:p>
+    <w:p>
+      <w:r>
+        <w:t xml:space="preserve">Background Image: </w:t>
+      </w:r>
+    </w:p>
+    <w:p>
+      <w:r>
+        <w:t xml:space="preserve">Pixel </w:t>
+      </w:r>
+      <w:r>
+        <w:t>p</w:t>
+      </w:r>
+      <w:r>
+        <w:t>er World Unit: 90</w:t>
+      </w:r>
+    </w:p>
+    <w:p>
+      <w:r>
+        <w:t xml:space="preserve">Main Camera </w:t>
+      </w:r>
+      <w:r>
+        <w:t>Size</w:t>
+      </w:r>
       <w:bookmarkStart w:id="0" w:name="_GoBack"/>
       <w:bookmarkEnd w:id="0"/>
+      <w:r>
+        <w:t>: 6 World Units</w:t>
+      </w:r>
     </w:p>
     <w:sectPr>
       <w:pgSz w:w="11906" w:h="16838"/>

</xml_diff>